<commit_message>
Update README with project details and add dashboard preview
Expanded the README.md to include a comprehensive project overview, objectives, KPI and chart requirements, tools, usage instructions, and key insights for the Car Sales Dashboard Power BI project. Added a dashboard preview image ({E98DCB04-D8D3-452E-98C3-466933F95187}.png) to visually represent the dashboard. Updated Problem Statement.docx with new content.
</commit_message>
<xml_diff>
--- a/Problem Statement.docx
+++ b/Problem Statement.docx
@@ -1,22 +1,63 @@
 
 <file path=word/document.xml><?xml version="1.0" encoding="utf-8"?>
-<w:document xmlns:wpc="http://schemas.microsoft.com/office/word/2010/wordprocessingCanvas" xmlns:cx="http://schemas.microsoft.com/office/drawing/2014/chartex" xmlns:cx1="http://schemas.microsoft.com/office/drawing/2015/9/8/chartex" xmlns:cx2="http://schemas.microsoft.com/office/drawing/2015/10/21/chartex" xmlns:cx3="http://schemas.microsoft.com/office/drawing/2016/5/9/chartex" xmlns:cx4="http://schemas.microsoft.com/office/drawing/2016/5/10/chartex" xmlns:cx5="http://schemas.microsoft.com/office/drawing/2016/5/11/chartex" xmlns:cx6="http://schemas.microsoft.com/office/drawing/2016/5/12/chartex" xmlns:cx7="http://schemas.microsoft.com/office/drawing/2016/5/13/chartex" xmlns:cx8="http://schemas.microsoft.com/office/drawing/2016/5/14/chartex" xmlns:mc="http://schemas.openxmlformats.org/markup-compatibility/2006" xmlns:aink="http://schemas.microsoft.com/office/drawing/2016/ink" xmlns:am3d="http://schemas.microsoft.com/office/drawing/2017/model3d" xmlns:o="urn:schemas-microsoft-com:office:office" xmlns:oel="http://schemas.microsoft.com/office/2019/extlst" xmlns:r="http://schemas.openxmlformats.org/officeDocument/2006/relationships" xmlns:m="http://schemas.openxmlformats.org/officeDocument/2006/math" xmlns:v="urn:schemas-microsoft-com:vml" xmlns:wp14="http://schemas.microsoft.com/office/word/2010/wordprocessingDrawing" xmlns:wp="http://schemas.openxmlformats.org/drawingml/2006/wordprocessingDrawing" xmlns:w10="urn:schemas-microsoft-com:office:word" xmlns:w="http://schemas.openxmlformats.org/wordprocessingml/2006/main" xmlns:w14="http://schemas.microsoft.com/office/word/2010/wordml" xmlns:w15="http://schemas.microsoft.com/office/word/2012/wordml" xmlns:w16cex="http://schemas.microsoft.com/office/word/2018/wordml/cex" xmlns:w16cid="http://schemas.microsoft.com/office/word/2016/wordml/cid" xmlns:w16="http://schemas.microsoft.com/office/word/2018/wordml" xmlns:w16sdtdh="http://schemas.microsoft.com/office/word/2020/wordml/sdtdatahash" xmlns:w16se="http://schemas.microsoft.com/office/word/2015/wordml/symex" xmlns:wpg="http://schemas.microsoft.com/office/word/2010/wordprocessingGroup" xmlns:wpi="http://schemas.microsoft.com/office/word/2010/wordprocessingInk" xmlns:wne="http://schemas.microsoft.com/office/word/2006/wordml" xmlns:wps="http://schemas.microsoft.com/office/word/2010/wordprocessingShape" mc:Ignorable="w14 w15 w16se w16cid w16 w16cex w16sdtdh wp14">
+<w:document xmlns:wpc="http://schemas.microsoft.com/office/word/2010/wordprocessingCanvas" xmlns:cx="http://schemas.microsoft.com/office/drawing/2014/chartex" xmlns:cx1="http://schemas.microsoft.com/office/drawing/2015/9/8/chartex" xmlns:cx2="http://schemas.microsoft.com/office/drawing/2015/10/21/chartex" xmlns:cx3="http://schemas.microsoft.com/office/drawing/2016/5/9/chartex" xmlns:cx4="http://schemas.microsoft.com/office/drawing/2016/5/10/chartex" xmlns:cx5="http://schemas.microsoft.com/office/drawing/2016/5/11/chartex" xmlns:cx6="http://schemas.microsoft.com/office/drawing/2016/5/12/chartex" xmlns:cx7="http://schemas.microsoft.com/office/drawing/2016/5/13/chartex" xmlns:cx8="http://schemas.microsoft.com/office/drawing/2016/5/14/chartex" xmlns:mc="http://schemas.openxmlformats.org/markup-compatibility/2006" xmlns:aink="http://schemas.microsoft.com/office/drawing/2016/ink" xmlns:am3d="http://schemas.microsoft.com/office/drawing/2017/model3d" xmlns:o="urn:schemas-microsoft-com:office:office" xmlns:oel="http://schemas.microsoft.com/office/2019/extlst" xmlns:r="http://schemas.openxmlformats.org/officeDocument/2006/relationships" xmlns:m="http://schemas.openxmlformats.org/officeDocument/2006/math" xmlns:v="urn:schemas-microsoft-com:vml" xmlns:wp14="http://schemas.microsoft.com/office/word/2010/wordprocessingDrawing" xmlns:wp="http://schemas.openxmlformats.org/drawingml/2006/wordprocessingDrawing" xmlns:w10="urn:schemas-microsoft-com:office:word" xmlns:w="http://schemas.openxmlformats.org/wordprocessingml/2006/main" xmlns:w14="http://schemas.microsoft.com/office/word/2010/wordml" xmlns:w15="http://schemas.microsoft.com/office/word/2012/wordml" xmlns:w16cex="http://schemas.microsoft.com/office/word/2018/wordml/cex" xmlns:w16cid="http://schemas.microsoft.com/office/word/2016/wordml/cid" xmlns:w16="http://schemas.microsoft.com/office/word/2018/wordml" xmlns:w16du="http://schemas.microsoft.com/office/word/2023/wordml/word16du" xmlns:w16sdtdh="http://schemas.microsoft.com/office/word/2020/wordml/sdtdatahash" xmlns:w16sdtfl="http://schemas.microsoft.com/office/word/2024/wordml/sdtformatlock" xmlns:w16se="http://schemas.microsoft.com/office/word/2015/wordml/symex" xmlns:wpg="http://schemas.microsoft.com/office/word/2010/wordprocessingGroup" xmlns:wpi="http://schemas.microsoft.com/office/word/2010/wordprocessingInk" xmlns:wne="http://schemas.microsoft.com/office/word/2006/wordml" xmlns:wps="http://schemas.microsoft.com/office/word/2010/wordprocessingShape" mc:Ignorable="w14 w15 w16se w16cid w16 w16cex w16sdtdh w16sdtfl w16du wp14">
   <w:body>
     <w:p>
       <w:pPr>
         <w:shd w:val="clear" w:color="auto" w:fill="FFFFFF" w:themeFill="background1"/>
         <w:spacing w:before="300" w:after="300" w:line="360" w:lineRule="auto"/>
-        <w:jc w:val="both"/>
-        <w:rPr>
-          <w:rFonts w:ascii="Segoe UI" w:eastAsia="Times New Roman" w:hAnsi="Segoe UI" w:cs="Segoe UI"/>
-          <w:color w:val="374151"/>
-          <w:kern w:val="0"/>
-          <w:sz w:val="24"/>
-          <w:szCs w:val="24"/>
-          <w:lang w:eastAsia="en-IN"/>
-          <w14:ligatures w14:val="none"/>
-        </w:rPr>
-      </w:pPr>
+        <w:rPr>
+          <w:rFonts w:ascii="Segoe UI" w:eastAsia="Times New Roman" w:hAnsi="Segoe UI" w:cs="Segoe UI"/>
+          <w:color w:val="374151"/>
+          <w:kern w:val="0"/>
+          <w:sz w:val="24"/>
+          <w:szCs w:val="24"/>
+          <w:lang w:eastAsia="en-IN"/>
+          <w14:ligatures w14:val="none"/>
+        </w:rPr>
+      </w:pPr>
+      <w:r>
+        <w:rPr>
+          <w:rFonts w:ascii="Segoe UI" w:eastAsia="Times New Roman" w:hAnsi="Segoe UI" w:cs="Segoe UI"/>
+          <w:b/>
+          <w:bCs/>
+          <w:color w:val="374151"/>
+          <w:kern w:val="0"/>
+          <w:sz w:val="24"/>
+          <w:szCs w:val="24"/>
+          <w:lang w:eastAsia="en-IN"/>
+          <w14:ligatures w14:val="none"/>
+        </w:rPr>
+        <w:t>Project Name: Car Sales Dashboard</w:t>
+      </w:r>
+      <w:r>
+        <w:rPr>
+          <w:rFonts w:ascii="Segoe UI" w:eastAsia="Times New Roman" w:hAnsi="Segoe UI" w:cs="Segoe UI"/>
+          <w:b/>
+          <w:bCs/>
+          <w:color w:val="374151"/>
+          <w:kern w:val="0"/>
+          <w:sz w:val="24"/>
+          <w:szCs w:val="24"/>
+          <w:lang w:eastAsia="en-IN"/>
+          <w14:ligatures w14:val="none"/>
+        </w:rPr>
+        <w:br/>
+      </w:r>
+      <w:r>
+        <w:rPr>
+          <w:rFonts w:ascii="Segoe UI" w:eastAsia="Times New Roman" w:hAnsi="Segoe UI" w:cs="Segoe UI"/>
+          <w:b/>
+          <w:bCs/>
+          <w:color w:val="374151"/>
+          <w:kern w:val="0"/>
+          <w:sz w:val="24"/>
+          <w:szCs w:val="24"/>
+          <w:lang w:eastAsia="en-IN"/>
+          <w14:ligatures w14:val="none"/>
+        </w:rPr>
+        <w:br/>
+      </w:r>
       <w:r>
         <w:rPr>
           <w:rFonts w:ascii="Segoe UI" w:eastAsia="Times New Roman" w:hAnsi="Segoe UI" w:cs="Segoe UI"/>
@@ -663,6 +704,7 @@
           <w:lang w:eastAsia="en-IN"/>
           <w14:ligatures w14:val="none"/>
         </w:rPr>
+        <w:lastRenderedPageBreak/>
         <w:t>YOY Growth in Cars Sold</w:t>
       </w:r>
     </w:p>
@@ -727,64 +769,7 @@
           <w:lang w:eastAsia="en-IN"/>
           <w14:ligatures w14:val="none"/>
         </w:rPr>
-        <w:lastRenderedPageBreak/>
-        <w:t xml:space="preserve">Problem Statement </w:t>
-      </w:r>
-      <w:r>
-        <w:rPr>
-          <w:rFonts w:ascii="Segoe UI" w:eastAsia="Times New Roman" w:hAnsi="Segoe UI" w:cs="Segoe UI"/>
-          <w:b/>
-          <w:bCs/>
-          <w:color w:val="374151"/>
-          <w:kern w:val="0"/>
-          <w:sz w:val="24"/>
-          <w:szCs w:val="24"/>
-          <w:lang w:eastAsia="en-IN"/>
-          <w14:ligatures w14:val="none"/>
-        </w:rPr>
-        <w:t>2</w:t>
-      </w:r>
-      <w:r>
-        <w:rPr>
-          <w:rFonts w:ascii="Segoe UI" w:eastAsia="Times New Roman" w:hAnsi="Segoe UI" w:cs="Segoe UI"/>
-          <w:b/>
-          <w:bCs/>
-          <w:color w:val="374151"/>
-          <w:kern w:val="0"/>
-          <w:sz w:val="24"/>
-          <w:szCs w:val="24"/>
-          <w:lang w:eastAsia="en-IN"/>
-          <w14:ligatures w14:val="none"/>
-        </w:rPr>
-        <w:t xml:space="preserve">: </w:t>
-      </w:r>
-      <w:r>
-        <w:rPr>
-          <w:rFonts w:ascii="Segoe UI" w:eastAsia="Times New Roman" w:hAnsi="Segoe UI" w:cs="Segoe UI"/>
-          <w:b/>
-          <w:bCs/>
-          <w:color w:val="374151"/>
-          <w:kern w:val="0"/>
-          <w:sz w:val="24"/>
-          <w:szCs w:val="24"/>
-          <w:lang w:eastAsia="en-IN"/>
-          <w14:ligatures w14:val="none"/>
-        </w:rPr>
-        <w:t>Charts</w:t>
-      </w:r>
-      <w:r>
-        <w:rPr>
-          <w:rFonts w:ascii="Segoe UI" w:eastAsia="Times New Roman" w:hAnsi="Segoe UI" w:cs="Segoe UI"/>
-          <w:b/>
-          <w:bCs/>
-          <w:color w:val="374151"/>
-          <w:kern w:val="0"/>
-          <w:sz w:val="24"/>
-          <w:szCs w:val="24"/>
-          <w:lang w:eastAsia="en-IN"/>
-          <w14:ligatures w14:val="none"/>
-        </w:rPr>
-        <w:t xml:space="preserve"> Requirement</w:t>
+        <w:t>Problem Statement 2: Charts Requirement</w:t>
       </w:r>
     </w:p>
     <w:p>
@@ -1081,7 +1066,7 @@
 </file>
 
 <file path=word/numbering.xml><?xml version="1.0" encoding="utf-8"?>
-<w:numbering xmlns:wpc="http://schemas.microsoft.com/office/word/2010/wordprocessingCanvas" xmlns:cx="http://schemas.microsoft.com/office/drawing/2014/chartex" xmlns:cx1="http://schemas.microsoft.com/office/drawing/2015/9/8/chartex" xmlns:cx2="http://schemas.microsoft.com/office/drawing/2015/10/21/chartex" xmlns:cx3="http://schemas.microsoft.com/office/drawing/2016/5/9/chartex" xmlns:cx4="http://schemas.microsoft.com/office/drawing/2016/5/10/chartex" xmlns:cx5="http://schemas.microsoft.com/office/drawing/2016/5/11/chartex" xmlns:cx6="http://schemas.microsoft.com/office/drawing/2016/5/12/chartex" xmlns:cx7="http://schemas.microsoft.com/office/drawing/2016/5/13/chartex" xmlns:cx8="http://schemas.microsoft.com/office/drawing/2016/5/14/chartex" xmlns:mc="http://schemas.openxmlformats.org/markup-compatibility/2006" xmlns:aink="http://schemas.microsoft.com/office/drawing/2016/ink" xmlns:am3d="http://schemas.microsoft.com/office/drawing/2017/model3d" xmlns:o="urn:schemas-microsoft-com:office:office" xmlns:oel="http://schemas.microsoft.com/office/2019/extlst" xmlns:r="http://schemas.openxmlformats.org/officeDocument/2006/relationships" xmlns:m="http://schemas.openxmlformats.org/officeDocument/2006/math" xmlns:v="urn:schemas-microsoft-com:vml" xmlns:wp14="http://schemas.microsoft.com/office/word/2010/wordprocessingDrawing" xmlns:wp="http://schemas.openxmlformats.org/drawingml/2006/wordprocessingDrawing" xmlns:w10="urn:schemas-microsoft-com:office:word" xmlns:w="http://schemas.openxmlformats.org/wordprocessingml/2006/main" xmlns:w14="http://schemas.microsoft.com/office/word/2010/wordml" xmlns:w15="http://schemas.microsoft.com/office/word/2012/wordml" xmlns:w16cex="http://schemas.microsoft.com/office/word/2018/wordml/cex" xmlns:w16cid="http://schemas.microsoft.com/office/word/2016/wordml/cid" xmlns:w16="http://schemas.microsoft.com/office/word/2018/wordml" xmlns:w16sdtdh="http://schemas.microsoft.com/office/word/2020/wordml/sdtdatahash" xmlns:w16se="http://schemas.microsoft.com/office/word/2015/wordml/symex" xmlns:wpg="http://schemas.microsoft.com/office/word/2010/wordprocessingGroup" xmlns:wpi="http://schemas.microsoft.com/office/word/2010/wordprocessingInk" xmlns:wne="http://schemas.microsoft.com/office/word/2006/wordml" xmlns:wps="http://schemas.microsoft.com/office/word/2010/wordprocessingShape" mc:Ignorable="w14 w15 w16se w16cid w16 w16cex w16sdtdh wp14">
+<w:numbering xmlns:wpc="http://schemas.microsoft.com/office/word/2010/wordprocessingCanvas" xmlns:cx="http://schemas.microsoft.com/office/drawing/2014/chartex" xmlns:cx1="http://schemas.microsoft.com/office/drawing/2015/9/8/chartex" xmlns:cx2="http://schemas.microsoft.com/office/drawing/2015/10/21/chartex" xmlns:cx3="http://schemas.microsoft.com/office/drawing/2016/5/9/chartex" xmlns:cx4="http://schemas.microsoft.com/office/drawing/2016/5/10/chartex" xmlns:cx5="http://schemas.microsoft.com/office/drawing/2016/5/11/chartex" xmlns:cx6="http://schemas.microsoft.com/office/drawing/2016/5/12/chartex" xmlns:cx7="http://schemas.microsoft.com/office/drawing/2016/5/13/chartex" xmlns:cx8="http://schemas.microsoft.com/office/drawing/2016/5/14/chartex" xmlns:mc="http://schemas.openxmlformats.org/markup-compatibility/2006" xmlns:aink="http://schemas.microsoft.com/office/drawing/2016/ink" xmlns:am3d="http://schemas.microsoft.com/office/drawing/2017/model3d" xmlns:o="urn:schemas-microsoft-com:office:office" xmlns:oel="http://schemas.microsoft.com/office/2019/extlst" xmlns:r="http://schemas.openxmlformats.org/officeDocument/2006/relationships" xmlns:m="http://schemas.openxmlformats.org/officeDocument/2006/math" xmlns:v="urn:schemas-microsoft-com:vml" xmlns:wp14="http://schemas.microsoft.com/office/word/2010/wordprocessingDrawing" xmlns:wp="http://schemas.openxmlformats.org/drawingml/2006/wordprocessingDrawing" xmlns:w10="urn:schemas-microsoft-com:office:word" xmlns:w="http://schemas.openxmlformats.org/wordprocessingml/2006/main" xmlns:w14="http://schemas.microsoft.com/office/word/2010/wordml" xmlns:w15="http://schemas.microsoft.com/office/word/2012/wordml" xmlns:w16cex="http://schemas.microsoft.com/office/word/2018/wordml/cex" xmlns:w16cid="http://schemas.microsoft.com/office/word/2016/wordml/cid" xmlns:w16="http://schemas.microsoft.com/office/word/2018/wordml" xmlns:w16du="http://schemas.microsoft.com/office/word/2023/wordml/word16du" xmlns:w16sdtdh="http://schemas.microsoft.com/office/word/2020/wordml/sdtdatahash" xmlns:w16sdtfl="http://schemas.microsoft.com/office/word/2024/wordml/sdtformatlock" xmlns:w16se="http://schemas.microsoft.com/office/word/2015/wordml/symex" xmlns:wpg="http://schemas.microsoft.com/office/word/2010/wordprocessingGroup" xmlns:wpi="http://schemas.microsoft.com/office/word/2010/wordprocessingInk" xmlns:wne="http://schemas.microsoft.com/office/word/2006/wordml" xmlns:wps="http://schemas.microsoft.com/office/word/2010/wordprocessingShape" mc:Ignorable="w14 w15 w16se w16cid w16 w16cex w16sdtdh w16sdtfl w16du wp14">
   <w:abstractNum w:abstractNumId="0" w15:restartNumberingAfterBreak="0">
     <w:nsid w:val="50EB7B7D"/>
     <w:multiLevelType w:val="multilevel"/>
@@ -1322,7 +1307,7 @@
 </file>
 
 <file path=word/styles.xml><?xml version="1.0" encoding="utf-8"?>
-<w:styles xmlns:mc="http://schemas.openxmlformats.org/markup-compatibility/2006" xmlns:r="http://schemas.openxmlformats.org/officeDocument/2006/relationships" xmlns:w="http://schemas.openxmlformats.org/wordprocessingml/2006/main" xmlns:w14="http://schemas.microsoft.com/office/word/2010/wordml" xmlns:w15="http://schemas.microsoft.com/office/word/2012/wordml" xmlns:w16cex="http://schemas.microsoft.com/office/word/2018/wordml/cex" xmlns:w16cid="http://schemas.microsoft.com/office/word/2016/wordml/cid" xmlns:w16="http://schemas.microsoft.com/office/word/2018/wordml" xmlns:w16sdtdh="http://schemas.microsoft.com/office/word/2020/wordml/sdtdatahash" xmlns:w16se="http://schemas.microsoft.com/office/word/2015/wordml/symex" mc:Ignorable="w14 w15 w16se w16cid w16 w16cex w16sdtdh">
+<w:styles xmlns:mc="http://schemas.openxmlformats.org/markup-compatibility/2006" xmlns:r="http://schemas.openxmlformats.org/officeDocument/2006/relationships" xmlns:w="http://schemas.openxmlformats.org/wordprocessingml/2006/main" xmlns:w14="http://schemas.microsoft.com/office/word/2010/wordml" xmlns:w15="http://schemas.microsoft.com/office/word/2012/wordml" xmlns:w16cex="http://schemas.microsoft.com/office/word/2018/wordml/cex" xmlns:w16cid="http://schemas.microsoft.com/office/word/2016/wordml/cid" xmlns:w16="http://schemas.microsoft.com/office/word/2018/wordml" xmlns:w16du="http://schemas.microsoft.com/office/word/2023/wordml/word16du" xmlns:w16sdtdh="http://schemas.microsoft.com/office/word/2020/wordml/sdtdatahash" xmlns:w16sdtfl="http://schemas.microsoft.com/office/word/2024/wordml/sdtformatlock" xmlns:w16se="http://schemas.microsoft.com/office/word/2015/wordml/symex" mc:Ignorable="w14 w15 w16se w16cid w16 w16cex w16sdtdh w16sdtfl w16du">
   <w:docDefaults>
     <w:rPrDefault>
       <w:rPr>

</xml_diff>